<commit_message>
getting ready for demo day
</commit_message>
<xml_diff>
--- a/joshresume.docx
+++ b/joshresume.docx
@@ -11,6 +11,8 @@
           <w:szCs w:val="24"/>
         </w:rPr>
       </w:pPr>
+      <w:bookmarkStart w:id="0" w:name="_GoBack"/>
+      <w:bookmarkEnd w:id="0"/>
     </w:p>
     <w:p>
       <w:pPr>
@@ -27,7 +29,6 @@
           <w:rFonts w:ascii="Cambria" w:eastAsia="Times New Roman" w:hAnsi="Cambria" w:cs="Times New Roman"/>
           <w:b/>
           <w:bCs/>
-          <w:color w:val="000000"/>
           <w:sz w:val="36"/>
           <w:szCs w:val="36"/>
         </w:rPr>
@@ -47,7 +48,6 @@
       <w:r>
         <w:rPr>
           <w:rFonts w:ascii="Cambria" w:eastAsia="Times New Roman" w:hAnsi="Cambria" w:cs="Times New Roman"/>
-          <w:color w:val="000000"/>
         </w:rPr>
         <w:t>Concord, NC 28027 | Phone: 704-798-2650 | Email: joshrboepple@outlook.com</w:t>
       </w:r>
@@ -65,22 +65,15 @@
       <w:r>
         <w:rPr>
           <w:rFonts w:ascii="Cambria" w:eastAsia="Times New Roman" w:hAnsi="Cambria" w:cs="Times New Roman"/>
-          <w:color w:val="000000"/>
-        </w:rPr>
-        <w:t>LinkedIn:</w:t>
-      </w:r>
-      <w:r>
-        <w:rPr>
-          <w:rFonts w:ascii="Cambria" w:eastAsia="Times New Roman" w:hAnsi="Cambria" w:cs="Times New Roman"/>
-          <w:color w:val="000000"/>
-        </w:rPr>
-        <w:t xml:space="preserve"> </w:t>
+        </w:rPr>
+        <w:t xml:space="preserve">LinkedIn: </w:t>
       </w:r>
       <w:hyperlink r:id="rId5" w:history="1">
         <w:r>
           <w:rPr>
             <w:rStyle w:val="Hyperlink"/>
             <w:rFonts w:ascii="Cambria" w:eastAsia="Times New Roman" w:hAnsi="Cambria" w:cs="Times New Roman"/>
+            <w:color w:val="auto"/>
           </w:rPr>
           <w:t>https://www.linkedin.com/in/josh-boepple-677118180/</w:t>
         </w:r>
@@ -99,15 +92,29 @@
       <w:r>
         <w:rPr>
           <w:rFonts w:ascii="Cambria" w:eastAsia="Times New Roman" w:hAnsi="Cambria" w:cs="Times New Roman"/>
-          <w:color w:val="000000"/>
-        </w:rPr>
-        <w:t xml:space="preserve"> Github: </w:t>
+        </w:rPr>
+        <w:t> </w:t>
+      </w:r>
+      <w:proofErr w:type="spellStart"/>
+      <w:r>
+        <w:rPr>
+          <w:rFonts w:ascii="Cambria" w:eastAsia="Times New Roman" w:hAnsi="Cambria" w:cs="Times New Roman"/>
+        </w:rPr>
+        <w:t>Github</w:t>
+      </w:r>
+      <w:proofErr w:type="spellEnd"/>
+      <w:r>
+        <w:rPr>
+          <w:rFonts w:ascii="Cambria" w:eastAsia="Times New Roman" w:hAnsi="Cambria" w:cs="Times New Roman"/>
+        </w:rPr>
+        <w:t xml:space="preserve">: </w:t>
       </w:r>
       <w:hyperlink r:id="rId6" w:history="1">
         <w:r>
           <w:rPr>
             <w:rStyle w:val="Hyperlink"/>
             <w:rFonts w:ascii="Cambria" w:eastAsia="Times New Roman" w:hAnsi="Cambria" w:cs="Times New Roman"/>
+            <w:color w:val="auto"/>
           </w:rPr>
           <w:t>https://github.com/jboe26</w:t>
         </w:r>
@@ -126,7 +133,6 @@
       <w:r>
         <w:rPr>
           <w:rFonts w:ascii="Cambria" w:eastAsia="Times New Roman" w:hAnsi="Cambria" w:cs="Times New Roman"/>
-          <w:color w:val="000000"/>
         </w:rPr>
         <w:t> Portfolio: www.joshboepple.com</w:t>
       </w:r>
@@ -167,7 +173,6 @@
           <w:b/>
           <w:bCs/>
           <w:smallCaps/>
-          <w:color w:val="000000"/>
           <w:sz w:val="28"/>
           <w:szCs w:val="28"/>
         </w:rPr>
@@ -186,22 +191,35 @@
       <w:r>
         <w:rPr>
           <w:rFonts w:ascii="Cambria" w:eastAsia="Times New Roman" w:hAnsi="Cambria" w:cs="Times New Roman"/>
-          <w:color w:val="000000"/>
         </w:rPr>
         <w:t xml:space="preserve">Full Stack Web Developer with a </w:t>
       </w:r>
       <w:r>
         <w:rPr>
           <w:rFonts w:ascii="Cambria" w:eastAsia="Times New Roman" w:hAnsi="Cambria" w:cs="Times New Roman"/>
-          <w:color w:val="000000"/>
-          <w:shd w:val="clear" w:color="auto" w:fill="FFFFFF"/>
-        </w:rPr>
-        <w:t xml:space="preserve">background in HTML5, CSS3, React.js, Node.js, and Javascript.  </w:t>
-      </w:r>
-      <w:r>
-        <w:rPr>
-          <w:rFonts w:ascii="Cambria" w:eastAsia="Times New Roman" w:hAnsi="Cambria" w:cs="Times New Roman"/>
-          <w:color w:val="000000"/>
+          <w:shd w:val="clear" w:color="auto" w:fill="FFFFFF"/>
+        </w:rPr>
+        <w:t xml:space="preserve">background in HTML5, CSS3, React.js, Node.js, and </w:t>
+      </w:r>
+      <w:proofErr w:type="spellStart"/>
+      <w:r>
+        <w:rPr>
+          <w:rFonts w:ascii="Cambria" w:eastAsia="Times New Roman" w:hAnsi="Cambria" w:cs="Times New Roman"/>
+          <w:shd w:val="clear" w:color="auto" w:fill="FFFFFF"/>
+        </w:rPr>
+        <w:t>Javascript</w:t>
+      </w:r>
+      <w:proofErr w:type="spellEnd"/>
+      <w:r>
+        <w:rPr>
+          <w:rFonts w:ascii="Cambria" w:eastAsia="Times New Roman" w:hAnsi="Cambria" w:cs="Times New Roman"/>
+          <w:shd w:val="clear" w:color="auto" w:fill="FFFFFF"/>
+        </w:rPr>
+        <w:t xml:space="preserve">.  </w:t>
+      </w:r>
+      <w:r>
+        <w:rPr>
+          <w:rFonts w:ascii="Cambria" w:eastAsia="Times New Roman" w:hAnsi="Cambria" w:cs="Times New Roman"/>
         </w:rPr>
         <w:t xml:space="preserve">An excellent communicator and collaborator who works well in team-based projects and independently with very strong interpersonal skills. </w:t>
       </w:r>
@@ -232,7 +250,6 @@
           <w:b/>
           <w:bCs/>
           <w:smallCaps/>
-          <w:color w:val="000000"/>
           <w:sz w:val="28"/>
           <w:szCs w:val="28"/>
         </w:rPr>
@@ -258,26 +275,87 @@
           <w:szCs w:val="24"/>
         </w:rPr>
       </w:pPr>
-      <w:r>
-        <w:rPr>
-          <w:rFonts w:ascii="Cambria" w:eastAsia="Times New Roman" w:hAnsi="Cambria" w:cs="Times New Roman"/>
-          <w:color w:val="000000"/>
-        </w:rPr>
-        <w:t xml:space="preserve">Node.Js, Express, JavaScript,  jQuery,  React.js, GIT,  GitHub, MongoDB, MySQL, Firebase, Handlebars, HTML, CSS, Bootstrap, </w:t>
-      </w:r>
-      <w:r>
-        <w:rPr>
-          <w:rFonts w:ascii="Cambria" w:eastAsia="Times New Roman" w:hAnsi="Cambria" w:cs="Times New Roman"/>
-          <w:color w:val="000000"/>
-        </w:rPr>
-        <w:t>responsive design</w:t>
-      </w:r>
-      <w:r>
-        <w:rPr>
-          <w:rFonts w:ascii="Cambria" w:eastAsia="Times New Roman" w:hAnsi="Cambria" w:cs="Times New Roman"/>
-          <w:color w:val="000000"/>
-        </w:rPr>
-        <w:t>, APIs, Excel, Microsoft Suite, Heroku</w:t>
+      <w:proofErr w:type="spellStart"/>
+      <w:r>
+        <w:rPr>
+          <w:rFonts w:ascii="Cambria" w:eastAsia="Times New Roman" w:hAnsi="Cambria" w:cs="Times New Roman"/>
+        </w:rPr>
+        <w:t>Node.Js</w:t>
+      </w:r>
+      <w:proofErr w:type="spellEnd"/>
+      <w:r>
+        <w:rPr>
+          <w:rFonts w:ascii="Cambria" w:eastAsia="Times New Roman" w:hAnsi="Cambria" w:cs="Times New Roman"/>
+        </w:rPr>
+        <w:t xml:space="preserve">, Express, </w:t>
+      </w:r>
+      <w:proofErr w:type="gramStart"/>
+      <w:r>
+        <w:rPr>
+          <w:rFonts w:ascii="Cambria" w:eastAsia="Times New Roman" w:hAnsi="Cambria" w:cs="Times New Roman"/>
+        </w:rPr>
+        <w:t>JavaScript,  jQuery</w:t>
+      </w:r>
+      <w:proofErr w:type="gramEnd"/>
+      <w:r>
+        <w:rPr>
+          <w:rFonts w:ascii="Cambria" w:eastAsia="Times New Roman" w:hAnsi="Cambria" w:cs="Times New Roman"/>
+        </w:rPr>
+        <w:t>,  React.js, GIT,  GitHub, MongoDB, MySQL, Firebase, Handlebars, HTML</w:t>
+      </w:r>
+      <w:r>
+        <w:rPr>
+          <w:rFonts w:ascii="Cambria" w:eastAsia="Times New Roman" w:hAnsi="Cambria" w:cs="Times New Roman"/>
+        </w:rPr>
+        <w:t>5</w:t>
+      </w:r>
+      <w:r>
+        <w:rPr>
+          <w:rFonts w:ascii="Cambria" w:eastAsia="Times New Roman" w:hAnsi="Cambria" w:cs="Times New Roman"/>
+        </w:rPr>
+        <w:t>, CSS</w:t>
+      </w:r>
+      <w:r>
+        <w:rPr>
+          <w:rFonts w:ascii="Cambria" w:eastAsia="Times New Roman" w:hAnsi="Cambria" w:cs="Times New Roman"/>
+        </w:rPr>
+        <w:t>3</w:t>
+      </w:r>
+      <w:r>
+        <w:rPr>
+          <w:rFonts w:ascii="Cambria" w:eastAsia="Times New Roman" w:hAnsi="Cambria" w:cs="Times New Roman"/>
+        </w:rPr>
+        <w:t xml:space="preserve">, Bootstrap, </w:t>
+      </w:r>
+      <w:r>
+        <w:rPr>
+          <w:rFonts w:ascii="Cambria" w:eastAsia="Times New Roman" w:hAnsi="Cambria" w:cs="Times New Roman"/>
+        </w:rPr>
+        <w:t>R</w:t>
+      </w:r>
+      <w:r>
+        <w:rPr>
+          <w:rFonts w:ascii="Cambria" w:eastAsia="Times New Roman" w:hAnsi="Cambria" w:cs="Times New Roman"/>
+        </w:rPr>
+        <w:t xml:space="preserve">esponsive </w:t>
+      </w:r>
+      <w:r>
+        <w:rPr>
+          <w:rFonts w:ascii="Cambria" w:eastAsia="Times New Roman" w:hAnsi="Cambria" w:cs="Times New Roman"/>
+        </w:rPr>
+        <w:t>D</w:t>
+      </w:r>
+      <w:r>
+        <w:rPr>
+          <w:rFonts w:ascii="Cambria" w:eastAsia="Times New Roman" w:hAnsi="Cambria" w:cs="Times New Roman"/>
+        </w:rPr>
+        <w:t>esign</w:t>
+      </w:r>
+      <w:r>
+        <w:rPr>
+          <w:rFonts w:ascii="Cambria" w:eastAsia="Times New Roman" w:hAnsi="Cambria" w:cs="Times New Roman"/>
+        </w:rPr>
+        <w:t>, APIs, Excel, Heroku</w:t>
       </w:r>
     </w:p>
     <w:p>
@@ -316,7 +394,6 @@
           <w:b/>
           <w:bCs/>
           <w:smallCaps/>
-          <w:color w:val="000000"/>
           <w:sz w:val="28"/>
           <w:szCs w:val="28"/>
         </w:rPr>
@@ -325,7 +402,6 @@
       <w:r>
         <w:rPr>
           <w:rFonts w:ascii="Cambria" w:eastAsia="Times New Roman" w:hAnsi="Cambria" w:cs="Times New Roman"/>
-          <w:color w:val="4A86E8"/>
           <w:sz w:val="28"/>
           <w:szCs w:val="28"/>
         </w:rPr>
@@ -341,52 +417,56 @@
           <w:szCs w:val="24"/>
         </w:rPr>
       </w:pPr>
-      <w:r>
-        <w:rPr>
-          <w:rFonts w:ascii="Cambria" w:eastAsia="Times New Roman" w:hAnsi="Cambria" w:cs="Times New Roman"/>
-          <w:b/>
-          <w:bCs/>
-          <w:color w:val="000000"/>
-        </w:rPr>
-        <w:t>Quizzly | Back-End Developer</w:t>
-      </w:r>
-    </w:p>
-    <w:p>
-      <w:pPr>
-        <w:spacing w:after="0" w:line="240" w:lineRule="auto"/>
-        <w:rPr>
-          <w:rFonts w:ascii="Times New Roman" w:eastAsia="Times New Roman" w:hAnsi="Times New Roman" w:cs="Times New Roman"/>
-          <w:sz w:val="24"/>
-          <w:szCs w:val="24"/>
-        </w:rPr>
-      </w:pPr>
-      <w:r>
-        <w:rPr>
-          <w:rFonts w:ascii="Cambria" w:eastAsia="Times New Roman" w:hAnsi="Cambria" w:cs="Times New Roman"/>
-          <w:b/>
-          <w:bCs/>
-          <w:color w:val="000000"/>
+      <w:proofErr w:type="spellStart"/>
+      <w:r>
+        <w:rPr>
+          <w:rFonts w:ascii="Cambria" w:eastAsia="Times New Roman" w:hAnsi="Cambria" w:cs="Times New Roman"/>
+          <w:b/>
+          <w:bCs/>
+        </w:rPr>
+        <w:t>Quizzly</w:t>
+      </w:r>
+      <w:proofErr w:type="spellEnd"/>
+      <w:r>
+        <w:rPr>
+          <w:rFonts w:ascii="Cambria" w:eastAsia="Times New Roman" w:hAnsi="Cambria" w:cs="Times New Roman"/>
+          <w:b/>
+          <w:bCs/>
+        </w:rPr>
+        <w:t xml:space="preserve"> | Back-End Developer</w:t>
+      </w:r>
+    </w:p>
+    <w:p>
+      <w:pPr>
+        <w:spacing w:after="0" w:line="240" w:lineRule="auto"/>
+        <w:rPr>
+          <w:rFonts w:ascii="Times New Roman" w:eastAsia="Times New Roman" w:hAnsi="Times New Roman" w:cs="Times New Roman"/>
+          <w:sz w:val="24"/>
+          <w:szCs w:val="24"/>
+        </w:rPr>
+      </w:pPr>
+      <w:r>
+        <w:rPr>
+          <w:rFonts w:ascii="Cambria" w:eastAsia="Times New Roman" w:hAnsi="Cambria" w:cs="Times New Roman"/>
+          <w:b/>
+          <w:bCs/>
         </w:rPr>
         <w:t xml:space="preserve">GitHub: </w:t>
       </w:r>
-      <w:hyperlink r:id="rId7" w:history="1">
-        <w:r>
-          <w:rPr>
-            <w:rFonts w:ascii="Cambria" w:eastAsia="Times New Roman" w:hAnsi="Cambria" w:cs="Times New Roman"/>
-            <w:b/>
-            <w:bCs/>
-            <w:color w:val="1155CC"/>
-            <w:u w:val="single"/>
-          </w:rPr>
-          <w:t>https://github.com/jboe26/quizzly</w:t>
-        </w:r>
-      </w:hyperlink>
-      <w:r>
-        <w:rPr>
-          <w:rFonts w:ascii="Cambria" w:eastAsia="Times New Roman" w:hAnsi="Cambria" w:cs="Times New Roman"/>
-          <w:b/>
-          <w:bCs/>
-          <w:color w:val="000000"/>
+      <w:r>
+        <w:rPr>
+          <w:rFonts w:ascii="Cambria" w:eastAsia="Times New Roman" w:hAnsi="Cambria" w:cs="Times New Roman"/>
+          <w:b/>
+          <w:bCs/>
+          <w:u w:val="single"/>
+        </w:rPr>
+        <w:t>https://github.com/jboe26/quizzly</w:t>
+      </w:r>
+      <w:r>
+        <w:rPr>
+          <w:rFonts w:ascii="Cambria" w:eastAsia="Times New Roman" w:hAnsi="Cambria" w:cs="Times New Roman"/>
+          <w:b/>
+          <w:bCs/>
         </w:rPr>
         <w:t> </w:t>
       </w:r>
@@ -403,7 +483,6 @@
       <w:r>
         <w:rPr>
           <w:rFonts w:ascii="Cambria" w:eastAsia="Times New Roman" w:hAnsi="Cambria" w:cs="Times New Roman"/>
-          <w:color w:val="000000"/>
           <w:shd w:val="clear" w:color="auto" w:fill="FFFFFF"/>
         </w:rPr>
         <w:t>An app that allows users to take educational games (primarily 5th grade questions) and see if they are smarter than the average 5th grader.</w:t>
@@ -419,15 +498,13 @@
         <w:textAlignment w:val="baseline"/>
         <w:rPr>
           <w:rFonts w:ascii="Cambria" w:eastAsia="Times New Roman" w:hAnsi="Cambria" w:cs="Times New Roman"/>
-          <w:color w:val="000000"/>
-        </w:rPr>
-      </w:pPr>
-      <w:r>
-        <w:rPr>
-          <w:rFonts w:ascii="Cambria" w:eastAsia="Times New Roman" w:hAnsi="Cambria" w:cs="Times New Roman"/>
-          <w:b/>
-          <w:bCs/>
-          <w:color w:val="000000"/>
+        </w:rPr>
+      </w:pPr>
+      <w:r>
+        <w:rPr>
+          <w:rFonts w:ascii="Cambria" w:eastAsia="Times New Roman" w:hAnsi="Cambria" w:cs="Times New Roman"/>
+          <w:b/>
+          <w:bCs/>
           <w:shd w:val="clear" w:color="auto" w:fill="FFFFFF"/>
         </w:rPr>
         <w:t>Role</w:t>
@@ -435,7 +512,6 @@
       <w:r>
         <w:rPr>
           <w:rFonts w:ascii="Cambria" w:eastAsia="Times New Roman" w:hAnsi="Cambria" w:cs="Times New Roman"/>
-          <w:color w:val="000000"/>
           <w:shd w:val="clear" w:color="auto" w:fill="FFFFFF"/>
         </w:rPr>
         <w:t xml:space="preserve">: Core responsibilities </w:t>
@@ -443,7 +519,6 @@
       <w:r>
         <w:rPr>
           <w:rFonts w:ascii="Cambria" w:eastAsia="Times New Roman" w:hAnsi="Cambria" w:cs="Times New Roman"/>
-          <w:color w:val="000000"/>
           <w:shd w:val="clear" w:color="auto" w:fill="FFFFFF"/>
         </w:rPr>
         <w:t>entailed</w:t>
@@ -451,10 +526,25 @@
       <w:r>
         <w:rPr>
           <w:rFonts w:ascii="Cambria" w:eastAsia="Times New Roman" w:hAnsi="Cambria" w:cs="Times New Roman"/>
-          <w:color w:val="000000"/>
-          <w:shd w:val="clear" w:color="auto" w:fill="FFFFFF"/>
-        </w:rPr>
-        <w:t xml:space="preserve"> project management and quality assurance as well as working on the back-end of the application.</w:t>
+          <w:shd w:val="clear" w:color="auto" w:fill="FFFFFF"/>
+        </w:rPr>
+        <w:t xml:space="preserve"> project management and quality assurance as well as working on the </w:t>
+      </w:r>
+      <w:proofErr w:type="gramStart"/>
+      <w:r>
+        <w:rPr>
+          <w:rFonts w:ascii="Cambria" w:eastAsia="Times New Roman" w:hAnsi="Cambria" w:cs="Times New Roman"/>
+          <w:shd w:val="clear" w:color="auto" w:fill="FFFFFF"/>
+        </w:rPr>
+        <w:t>back-end</w:t>
+      </w:r>
+      <w:proofErr w:type="gramEnd"/>
+      <w:r>
+        <w:rPr>
+          <w:rFonts w:ascii="Cambria" w:eastAsia="Times New Roman" w:hAnsi="Cambria" w:cs="Times New Roman"/>
+          <w:shd w:val="clear" w:color="auto" w:fill="FFFFFF"/>
+        </w:rPr>
+        <w:t xml:space="preserve"> of the application.</w:t>
       </w:r>
     </w:p>
     <w:p>
@@ -467,15 +557,13 @@
         <w:textAlignment w:val="baseline"/>
         <w:rPr>
           <w:rFonts w:ascii="Cambria" w:eastAsia="Times New Roman" w:hAnsi="Cambria" w:cs="Times New Roman"/>
-          <w:color w:val="000000"/>
-        </w:rPr>
-      </w:pPr>
-      <w:r>
-        <w:rPr>
-          <w:rFonts w:ascii="Cambria" w:eastAsia="Times New Roman" w:hAnsi="Cambria" w:cs="Times New Roman"/>
-          <w:b/>
-          <w:bCs/>
-          <w:color w:val="000000"/>
+        </w:rPr>
+      </w:pPr>
+      <w:r>
+        <w:rPr>
+          <w:rFonts w:ascii="Cambria" w:eastAsia="Times New Roman" w:hAnsi="Cambria" w:cs="Times New Roman"/>
+          <w:b/>
+          <w:bCs/>
           <w:shd w:val="clear" w:color="auto" w:fill="FFFFFF"/>
         </w:rPr>
         <w:t>Utilized</w:t>
@@ -483,7 +571,6 @@
       <w:r>
         <w:rPr>
           <w:rFonts w:ascii="Cambria" w:eastAsia="Times New Roman" w:hAnsi="Cambria" w:cs="Times New Roman"/>
-          <w:color w:val="000000"/>
           <w:shd w:val="clear" w:color="auto" w:fill="FFFFFF"/>
         </w:rPr>
         <w:t>: React.js, Node.js, M</w:t>
@@ -491,7 +578,6 @@
       <w:r>
         <w:rPr>
           <w:rFonts w:ascii="Cambria" w:eastAsia="Times New Roman" w:hAnsi="Cambria" w:cs="Times New Roman"/>
-          <w:color w:val="000000"/>
           <w:shd w:val="clear" w:color="auto" w:fill="FFFFFF"/>
         </w:rPr>
         <w:t>ongoDB</w:t>
@@ -499,15 +585,27 @@
       <w:r>
         <w:rPr>
           <w:rFonts w:ascii="Cambria" w:eastAsia="Times New Roman" w:hAnsi="Cambria" w:cs="Times New Roman"/>
-          <w:color w:val="000000"/>
-          <w:shd w:val="clear" w:color="auto" w:fill="FFFFFF"/>
-        </w:rPr>
-        <w:t>, Javascript, HTML</w:t>
-      </w:r>
-      <w:r>
-        <w:rPr>
-          <w:rFonts w:ascii="Cambria" w:eastAsia="Times New Roman" w:hAnsi="Cambria" w:cs="Times New Roman"/>
-          <w:color w:val="000000"/>
+          <w:shd w:val="clear" w:color="auto" w:fill="FFFFFF"/>
+        </w:rPr>
+        <w:t xml:space="preserve">, </w:t>
+      </w:r>
+      <w:r>
+        <w:rPr>
+          <w:rFonts w:ascii="Cambria" w:eastAsia="Times New Roman" w:hAnsi="Cambria" w:cs="Times New Roman"/>
+          <w:shd w:val="clear" w:color="auto" w:fill="FFFFFF"/>
+        </w:rPr>
+        <w:t>JavaScript</w:t>
+      </w:r>
+      <w:r>
+        <w:rPr>
+          <w:rFonts w:ascii="Cambria" w:eastAsia="Times New Roman" w:hAnsi="Cambria" w:cs="Times New Roman"/>
+          <w:shd w:val="clear" w:color="auto" w:fill="FFFFFF"/>
+        </w:rPr>
+        <w:t>, HTML</w:t>
+      </w:r>
+      <w:r>
+        <w:rPr>
+          <w:rFonts w:ascii="Cambria" w:eastAsia="Times New Roman" w:hAnsi="Cambria" w:cs="Times New Roman"/>
           <w:shd w:val="clear" w:color="auto" w:fill="FFFFFF"/>
         </w:rPr>
         <w:t xml:space="preserve"> and CSS</w:t>
@@ -532,61 +630,64 @@
           <w:szCs w:val="24"/>
         </w:rPr>
       </w:pPr>
-      <w:r>
-        <w:rPr>
-          <w:rFonts w:ascii="Cambria" w:eastAsia="Times New Roman" w:hAnsi="Cambria" w:cs="Times New Roman"/>
-          <w:b/>
-          <w:bCs/>
-          <w:color w:val="000000"/>
-        </w:rPr>
-        <w:t>WhatsChat | Front-End Developer</w:t>
-      </w:r>
-    </w:p>
-    <w:p>
-      <w:pPr>
-        <w:spacing w:after="0" w:line="240" w:lineRule="auto"/>
-        <w:rPr>
-          <w:rFonts w:ascii="Times New Roman" w:eastAsia="Times New Roman" w:hAnsi="Times New Roman" w:cs="Times New Roman"/>
-          <w:sz w:val="24"/>
-          <w:szCs w:val="24"/>
-        </w:rPr>
-      </w:pPr>
-      <w:r>
-        <w:rPr>
-          <w:rFonts w:ascii="Cambria" w:eastAsia="Times New Roman" w:hAnsi="Cambria" w:cs="Times New Roman"/>
-          <w:b/>
-          <w:bCs/>
-          <w:color w:val="000000"/>
+      <w:proofErr w:type="spellStart"/>
+      <w:r>
+        <w:rPr>
+          <w:rFonts w:ascii="Cambria" w:eastAsia="Times New Roman" w:hAnsi="Cambria" w:cs="Times New Roman"/>
+          <w:b/>
+          <w:bCs/>
+        </w:rPr>
+        <w:t>WhatsChat</w:t>
+      </w:r>
+      <w:proofErr w:type="spellEnd"/>
+      <w:r>
+        <w:rPr>
+          <w:rFonts w:ascii="Cambria" w:eastAsia="Times New Roman" w:hAnsi="Cambria" w:cs="Times New Roman"/>
+          <w:b/>
+          <w:bCs/>
+        </w:rPr>
+        <w:t xml:space="preserve"> | Front-End Developer</w:t>
+      </w:r>
+    </w:p>
+    <w:p>
+      <w:pPr>
+        <w:spacing w:after="0" w:line="240" w:lineRule="auto"/>
+        <w:rPr>
+          <w:rFonts w:ascii="Times New Roman" w:eastAsia="Times New Roman" w:hAnsi="Times New Roman" w:cs="Times New Roman"/>
+          <w:sz w:val="24"/>
+          <w:szCs w:val="24"/>
+        </w:rPr>
+      </w:pPr>
+      <w:r>
+        <w:rPr>
+          <w:rFonts w:ascii="Cambria" w:eastAsia="Times New Roman" w:hAnsi="Cambria" w:cs="Times New Roman"/>
+          <w:b/>
+          <w:bCs/>
         </w:rPr>
         <w:t>GitHub:</w:t>
       </w:r>
       <w:r>
         <w:rPr>
           <w:rFonts w:ascii="Cambria" w:eastAsia="Times New Roman" w:hAnsi="Cambria" w:cs="Times New Roman"/>
-          <w:color w:val="000000"/>
           <w:sz w:val="24"/>
           <w:szCs w:val="24"/>
         </w:rPr>
         <w:t xml:space="preserve"> </w:t>
       </w:r>
-      <w:hyperlink r:id="rId8" w:history="1">
-        <w:r>
-          <w:rPr>
-            <w:rFonts w:ascii="Cambria" w:eastAsia="Times New Roman" w:hAnsi="Cambria" w:cs="Times New Roman"/>
-            <w:color w:val="1155CC"/>
-            <w:sz w:val="24"/>
-            <w:szCs w:val="24"/>
-            <w:u w:val="single"/>
-          </w:rPr>
-          <w:t>https://github.com/jboe26/WhatsChat</w:t>
-        </w:r>
-      </w:hyperlink>
-      <w:r>
-        <w:rPr>
-          <w:rFonts w:ascii="Cambria" w:eastAsia="Times New Roman" w:hAnsi="Cambria" w:cs="Times New Roman"/>
-          <w:b/>
-          <w:bCs/>
-          <w:color w:val="000000"/>
+      <w:r>
+        <w:rPr>
+          <w:rFonts w:ascii="Cambria" w:eastAsia="Times New Roman" w:hAnsi="Cambria" w:cs="Times New Roman"/>
+          <w:sz w:val="24"/>
+          <w:szCs w:val="24"/>
+          <w:u w:val="single"/>
+        </w:rPr>
+        <w:t>https://github.com/jboe26/WhatsChat</w:t>
+      </w:r>
+      <w:r>
+        <w:rPr>
+          <w:rFonts w:ascii="Cambria" w:eastAsia="Times New Roman" w:hAnsi="Cambria" w:cs="Times New Roman"/>
+          <w:b/>
+          <w:bCs/>
         </w:rPr>
         <w:t>  </w:t>
       </w:r>
@@ -603,7 +704,6 @@
       <w:r>
         <w:rPr>
           <w:rFonts w:ascii="Cambria" w:eastAsia="Times New Roman" w:hAnsi="Cambria" w:cs="Times New Roman"/>
-          <w:color w:val="000000"/>
           <w:shd w:val="clear" w:color="auto" w:fill="FFFFFF"/>
         </w:rPr>
         <w:t>An app that allows users to create an account for a Chat App and chat with different users.</w:t>
@@ -619,15 +719,13 @@
         <w:textAlignment w:val="baseline"/>
         <w:rPr>
           <w:rFonts w:ascii="Cambria" w:eastAsia="Times New Roman" w:hAnsi="Cambria" w:cs="Times New Roman"/>
-          <w:color w:val="000000"/>
-        </w:rPr>
-      </w:pPr>
-      <w:r>
-        <w:rPr>
-          <w:rFonts w:ascii="Cambria" w:eastAsia="Times New Roman" w:hAnsi="Cambria" w:cs="Times New Roman"/>
-          <w:b/>
-          <w:bCs/>
-          <w:color w:val="000000"/>
+        </w:rPr>
+      </w:pPr>
+      <w:r>
+        <w:rPr>
+          <w:rFonts w:ascii="Cambria" w:eastAsia="Times New Roman" w:hAnsi="Cambria" w:cs="Times New Roman"/>
+          <w:b/>
+          <w:bCs/>
           <w:shd w:val="clear" w:color="auto" w:fill="FFFFFF"/>
         </w:rPr>
         <w:t>Role</w:t>
@@ -635,7 +733,6 @@
       <w:r>
         <w:rPr>
           <w:rFonts w:ascii="Cambria" w:eastAsia="Times New Roman" w:hAnsi="Cambria" w:cs="Times New Roman"/>
-          <w:color w:val="000000"/>
           <w:shd w:val="clear" w:color="auto" w:fill="FFFFFF"/>
         </w:rPr>
         <w:t>: Core responsibilities entailed project management and quality assurance as well as working on the front-end of the application.</w:t>
@@ -651,15 +748,13 @@
         <w:textAlignment w:val="baseline"/>
         <w:rPr>
           <w:rFonts w:ascii="Cambria" w:eastAsia="Times New Roman" w:hAnsi="Cambria" w:cs="Times New Roman"/>
-          <w:color w:val="000000"/>
-        </w:rPr>
-      </w:pPr>
-      <w:r>
-        <w:rPr>
-          <w:rFonts w:ascii="Cambria" w:eastAsia="Times New Roman" w:hAnsi="Cambria" w:cs="Times New Roman"/>
-          <w:b/>
-          <w:bCs/>
-          <w:color w:val="000000"/>
+        </w:rPr>
+      </w:pPr>
+      <w:r>
+        <w:rPr>
+          <w:rFonts w:ascii="Cambria" w:eastAsia="Times New Roman" w:hAnsi="Cambria" w:cs="Times New Roman"/>
+          <w:b/>
+          <w:bCs/>
           <w:shd w:val="clear" w:color="auto" w:fill="FFFFFF"/>
         </w:rPr>
         <w:t>Utilized</w:t>
@@ -667,39 +762,221 @@
       <w:r>
         <w:rPr>
           <w:rFonts w:ascii="Cambria" w:eastAsia="Times New Roman" w:hAnsi="Cambria" w:cs="Times New Roman"/>
-          <w:color w:val="000000"/>
-          <w:shd w:val="clear" w:color="auto" w:fill="FFFFFF"/>
-        </w:rPr>
-        <w:t>: HTML, CSS, J</w:t>
-      </w:r>
-      <w:r>
-        <w:rPr>
-          <w:rFonts w:ascii="Cambria" w:eastAsia="Times New Roman" w:hAnsi="Cambria" w:cs="Times New Roman"/>
-          <w:color w:val="000000"/>
-          <w:shd w:val="clear" w:color="auto" w:fill="FFFFFF"/>
-        </w:rPr>
-        <w:t>avascript and jQuery</w:t>
-      </w:r>
-      <w:bookmarkStart w:id="0" w:name="_GoBack"/>
-      <w:bookmarkEnd w:id="0"/>
-    </w:p>
-    <w:p>
-      <w:pPr>
-        <w:spacing w:after="240" w:line="240" w:lineRule="auto"/>
-        <w:rPr>
-          <w:rFonts w:ascii="Times New Roman" w:eastAsia="Times New Roman" w:hAnsi="Times New Roman" w:cs="Times New Roman"/>
-          <w:sz w:val="24"/>
-          <w:szCs w:val="24"/>
-        </w:rPr>
-      </w:pPr>
-      <w:r>
-        <w:rPr>
-          <w:rFonts w:ascii="Times New Roman" w:eastAsia="Times New Roman" w:hAnsi="Times New Roman" w:cs="Times New Roman"/>
-          <w:sz w:val="24"/>
-          <w:szCs w:val="24"/>
-        </w:rPr>
-        <w:br/>
-      </w:r>
+          <w:shd w:val="clear" w:color="auto" w:fill="FFFFFF"/>
+        </w:rPr>
+        <w:t xml:space="preserve">: HTML, CSS, </w:t>
+      </w:r>
+      <w:r>
+        <w:rPr>
+          <w:rFonts w:ascii="Cambria" w:eastAsia="Times New Roman" w:hAnsi="Cambria" w:cs="Times New Roman"/>
+          <w:shd w:val="clear" w:color="auto" w:fill="FFFFFF"/>
+        </w:rPr>
+        <w:t>JavaScript</w:t>
+      </w:r>
+      <w:r>
+        <w:rPr>
+          <w:rFonts w:ascii="Cambria" w:eastAsia="Times New Roman" w:hAnsi="Cambria" w:cs="Times New Roman"/>
+          <w:shd w:val="clear" w:color="auto" w:fill="FFFFFF"/>
+        </w:rPr>
+        <w:t xml:space="preserve"> and jQuery</w:t>
+      </w:r>
+    </w:p>
+    <w:p>
+      <w:pPr>
+        <w:spacing w:after="0" w:line="240" w:lineRule="auto"/>
+        <w:textAlignment w:val="baseline"/>
+        <w:rPr>
+          <w:rFonts w:ascii="Cambria" w:eastAsia="Times New Roman" w:hAnsi="Cambria" w:cs="Times New Roman"/>
+        </w:rPr>
+      </w:pPr>
+    </w:p>
+    <w:p>
+      <w:pPr>
+        <w:spacing w:after="0" w:line="240" w:lineRule="auto"/>
+        <w:rPr>
+          <w:rFonts w:ascii="Times New Roman" w:eastAsia="Times New Roman" w:hAnsi="Times New Roman" w:cs="Times New Roman"/>
+          <w:sz w:val="24"/>
+          <w:szCs w:val="24"/>
+        </w:rPr>
+      </w:pPr>
+      <w:proofErr w:type="spellStart"/>
+      <w:r>
+        <w:rPr>
+          <w:rFonts w:ascii="Cambria" w:eastAsia="Times New Roman" w:hAnsi="Cambria" w:cs="Times New Roman"/>
+          <w:b/>
+          <w:bCs/>
+        </w:rPr>
+        <w:t>FriendFinder</w:t>
+      </w:r>
+      <w:proofErr w:type="spellEnd"/>
+      <w:r>
+        <w:rPr>
+          <w:rFonts w:ascii="Cambria" w:eastAsia="Times New Roman" w:hAnsi="Cambria" w:cs="Times New Roman"/>
+          <w:b/>
+          <w:bCs/>
+        </w:rPr>
+        <w:t xml:space="preserve"> | F</w:t>
+      </w:r>
+      <w:r>
+        <w:rPr>
+          <w:rFonts w:ascii="Cambria" w:eastAsia="Times New Roman" w:hAnsi="Cambria" w:cs="Times New Roman"/>
+          <w:b/>
+          <w:bCs/>
+        </w:rPr>
+        <w:t>ull Stack</w:t>
+      </w:r>
+      <w:r>
+        <w:rPr>
+          <w:rFonts w:ascii="Cambria" w:eastAsia="Times New Roman" w:hAnsi="Cambria" w:cs="Times New Roman"/>
+          <w:b/>
+          <w:bCs/>
+        </w:rPr>
+        <w:t xml:space="preserve"> Developer</w:t>
+      </w:r>
+    </w:p>
+    <w:p>
+      <w:pPr>
+        <w:spacing w:after="0" w:line="240" w:lineRule="auto"/>
+      </w:pPr>
+      <w:r>
+        <w:rPr>
+          <w:rFonts w:ascii="Cambria" w:eastAsia="Times New Roman" w:hAnsi="Cambria" w:cs="Times New Roman"/>
+          <w:b/>
+          <w:bCs/>
+        </w:rPr>
+        <w:t>GitHub:</w:t>
+      </w:r>
+      <w:r>
+        <w:rPr>
+          <w:rFonts w:ascii="Cambria" w:eastAsia="Times New Roman" w:hAnsi="Cambria" w:cs="Times New Roman"/>
+          <w:sz w:val="24"/>
+          <w:szCs w:val="24"/>
+        </w:rPr>
+        <w:t xml:space="preserve"> </w:t>
+      </w:r>
+      <w:r>
+        <w:t>https://github.com/jboe26/FriendFinder</w:t>
+      </w:r>
+    </w:p>
+    <w:p>
+      <w:pPr>
+        <w:spacing w:after="0" w:line="240" w:lineRule="auto"/>
+        <w:rPr>
+          <w:rFonts w:ascii="Times New Roman" w:eastAsia="Times New Roman" w:hAnsi="Times New Roman" w:cs="Times New Roman"/>
+          <w:sz w:val="24"/>
+          <w:szCs w:val="24"/>
+        </w:rPr>
+      </w:pPr>
+      <w:r>
+        <w:rPr>
+          <w:rFonts w:ascii="Cambria" w:eastAsia="Times New Roman" w:hAnsi="Cambria" w:cs="Times New Roman"/>
+          <w:shd w:val="clear" w:color="auto" w:fill="FFFFFF"/>
+        </w:rPr>
+        <w:t xml:space="preserve">An app that allows users to </w:t>
+      </w:r>
+      <w:r>
+        <w:rPr>
+          <w:rFonts w:ascii="Cambria" w:eastAsia="Times New Roman" w:hAnsi="Cambria" w:cs="Times New Roman"/>
+          <w:shd w:val="clear" w:color="auto" w:fill="FFFFFF"/>
+        </w:rPr>
+        <w:t>match with different people</w:t>
+      </w:r>
+      <w:r>
+        <w:rPr>
+          <w:rFonts w:ascii="Cambria" w:eastAsia="Times New Roman" w:hAnsi="Cambria" w:cs="Times New Roman"/>
+          <w:shd w:val="clear" w:color="auto" w:fill="FFFFFF"/>
+        </w:rPr>
+        <w:t>.</w:t>
+      </w:r>
+    </w:p>
+    <w:p>
+      <w:pPr>
+        <w:numPr>
+          <w:ilvl w:val="0"/>
+          <w:numId w:val="2"/>
+        </w:numPr>
+        <w:spacing w:after="0" w:line="240" w:lineRule="auto"/>
+        <w:textAlignment w:val="baseline"/>
+        <w:rPr>
+          <w:rFonts w:ascii="Cambria" w:eastAsia="Times New Roman" w:hAnsi="Cambria" w:cs="Times New Roman"/>
+        </w:rPr>
+      </w:pPr>
+      <w:r>
+        <w:rPr>
+          <w:rFonts w:ascii="Cambria" w:eastAsia="Times New Roman" w:hAnsi="Cambria" w:cs="Times New Roman"/>
+          <w:b/>
+          <w:bCs/>
+          <w:shd w:val="clear" w:color="auto" w:fill="FFFFFF"/>
+        </w:rPr>
+        <w:t>Role</w:t>
+      </w:r>
+      <w:r>
+        <w:rPr>
+          <w:rFonts w:ascii="Cambria" w:eastAsia="Times New Roman" w:hAnsi="Cambria" w:cs="Times New Roman"/>
+          <w:shd w:val="clear" w:color="auto" w:fill="FFFFFF"/>
+        </w:rPr>
+        <w:t xml:space="preserve">: Core responsibilities entailed project management and quality assurance as well as working on the front-end </w:t>
+      </w:r>
+      <w:r>
+        <w:rPr>
+          <w:rFonts w:ascii="Cambria" w:eastAsia="Times New Roman" w:hAnsi="Cambria" w:cs="Times New Roman"/>
+          <w:shd w:val="clear" w:color="auto" w:fill="FFFFFF"/>
+        </w:rPr>
+        <w:t xml:space="preserve">and back-end </w:t>
+      </w:r>
+      <w:r>
+        <w:rPr>
+          <w:rFonts w:ascii="Cambria" w:eastAsia="Times New Roman" w:hAnsi="Cambria" w:cs="Times New Roman"/>
+          <w:shd w:val="clear" w:color="auto" w:fill="FFFFFF"/>
+        </w:rPr>
+        <w:t>of the application.</w:t>
+      </w:r>
+    </w:p>
+    <w:p>
+      <w:pPr>
+        <w:numPr>
+          <w:ilvl w:val="0"/>
+          <w:numId w:val="2"/>
+        </w:numPr>
+        <w:spacing w:after="0" w:line="240" w:lineRule="auto"/>
+        <w:textAlignment w:val="baseline"/>
+        <w:rPr>
+          <w:rFonts w:ascii="Cambria" w:eastAsia="Times New Roman" w:hAnsi="Cambria" w:cs="Times New Roman"/>
+        </w:rPr>
+      </w:pPr>
+      <w:r>
+        <w:rPr>
+          <w:rFonts w:ascii="Cambria" w:eastAsia="Times New Roman" w:hAnsi="Cambria" w:cs="Times New Roman"/>
+          <w:b/>
+          <w:bCs/>
+          <w:shd w:val="clear" w:color="auto" w:fill="FFFFFF"/>
+        </w:rPr>
+        <w:t>Utilized</w:t>
+      </w:r>
+      <w:r>
+        <w:rPr>
+          <w:rFonts w:ascii="Cambria" w:eastAsia="Times New Roman" w:hAnsi="Cambria" w:cs="Times New Roman"/>
+          <w:shd w:val="clear" w:color="auto" w:fill="FFFFFF"/>
+        </w:rPr>
+        <w:t>: HTML, CSS</w:t>
+      </w:r>
+      <w:r>
+        <w:rPr>
+          <w:rFonts w:ascii="Cambria" w:eastAsia="Times New Roman" w:hAnsi="Cambria" w:cs="Times New Roman"/>
+          <w:shd w:val="clear" w:color="auto" w:fill="FFFFFF"/>
+        </w:rPr>
+        <w:t xml:space="preserve"> and JavaScript</w:t>
+      </w:r>
+    </w:p>
+    <w:p>
+      <w:pPr>
+        <w:spacing w:after="0" w:line="240" w:lineRule="auto"/>
+        <w:ind w:left="720"/>
+        <w:textAlignment w:val="baseline"/>
+        <w:rPr>
+          <w:rFonts w:ascii="Cambria" w:eastAsia="Times New Roman" w:hAnsi="Cambria" w:cs="Times New Roman"/>
+        </w:rPr>
+      </w:pPr>
     </w:p>
     <w:p>
       <w:pPr>
@@ -717,7 +994,6 @@
           <w:b/>
           <w:bCs/>
           <w:smallCaps/>
-          <w:color w:val="000000"/>
           <w:sz w:val="28"/>
           <w:szCs w:val="28"/>
         </w:rPr>
@@ -738,14 +1014,12 @@
           <w:rFonts w:ascii="Cambria" w:eastAsia="Times New Roman" w:hAnsi="Cambria" w:cs="Times New Roman"/>
           <w:b/>
           <w:bCs/>
-          <w:color w:val="000000"/>
         </w:rPr>
         <w:t>UNC Charlotte</w:t>
       </w:r>
       <w:r>
         <w:rPr>
           <w:rFonts w:ascii="Cambria" w:eastAsia="Times New Roman" w:hAnsi="Cambria" w:cs="Times New Roman"/>
-          <w:color w:val="000000"/>
         </w:rPr>
         <w:t>, Charlotte, NC</w:t>
       </w:r>
@@ -754,7 +1028,6 @@
           <w:rFonts w:ascii="Cambria" w:eastAsia="Times New Roman" w:hAnsi="Cambria" w:cs="Times New Roman"/>
           <w:b/>
           <w:bCs/>
-          <w:color w:val="000000"/>
         </w:rPr>
         <w:t> </w:t>
       </w:r>
@@ -773,7 +1046,6 @@
           <w:rFonts w:ascii="Cambria" w:eastAsia="Times New Roman" w:hAnsi="Cambria" w:cs="Times New Roman"/>
           <w:b/>
           <w:bCs/>
-          <w:color w:val="000000"/>
         </w:rPr>
         <w:t>Full Stack Web Development | Coding Certificate | 2019</w:t>
       </w:r>
@@ -790,19 +1062,14 @@
       <w:r>
         <w:rPr>
           <w:rFonts w:ascii="Cambria" w:eastAsia="Times New Roman" w:hAnsi="Cambria" w:cs="Times New Roman"/>
-          <w:color w:val="000000"/>
-        </w:rPr>
-        <w:t>A 24-week intensive boot camp program focused on gaining technical programming and market-driven skills in HTML5, CSS3, JavaScript, jQuery, Bootstrap, Express.js, React.js, Node.js, Database Theory, MongoDB, MySQL.</w:t>
-      </w:r>
-    </w:p>
-    <w:p>
-      <w:r>
-        <w:rPr>
-          <w:rFonts w:ascii="Times New Roman" w:eastAsia="Times New Roman" w:hAnsi="Times New Roman" w:cs="Times New Roman"/>
-          <w:sz w:val="24"/>
-          <w:szCs w:val="24"/>
-        </w:rPr>
-        <w:br/>
+        </w:rPr>
+        <w:t>A 24-week intensive boot camp program focused on gaining technical programming and market-driven skills in HTML5, CSS3, JavaScript, jQuery, Bootstrap, Express.js, React.js, Node.js, Database Theory, MongoDB, MySQ</w:t>
+      </w:r>
+      <w:r>
+        <w:rPr>
+          <w:rFonts w:ascii="Cambria" w:eastAsia="Times New Roman" w:hAnsi="Cambria" w:cs="Times New Roman"/>
+        </w:rPr>
+        <w:t>L</w:t>
       </w:r>
     </w:p>
     <w:sectPr>

</xml_diff>